<commit_message>
Copied in skeleton files and built test code 10
</commit_message>
<xml_diff>
--- a/Report documents/ProjectPlanning_egyml5.docx
+++ b/Report documents/ProjectPlanning_egyml5.docx
@@ -138,7 +138,15 @@
         <w:t xml:space="preserve">The X and Y offset for each word will be </w:t>
       </w:r>
       <w:r>
-        <w:t>calculated with a function that checks the new word wont be written off the edge of the page</w:t>
+        <w:t xml:space="preserve">calculated with a function that checks the new word </w:t>
+      </w:r>
+      <w:proofErr w:type="gramStart"/>
+      <w:r>
+        <w:t>wont</w:t>
+      </w:r>
+      <w:proofErr w:type="gramEnd"/>
+      <w:r>
+        <w:t xml:space="preserve"> be written off the edge of the page</w:t>
       </w:r>
       <w:r>
         <w:t xml:space="preserve">. </w:t>
@@ -382,8 +390,13 @@
           </w:tcPr>
           <w:p>
             <w:r>
-              <w:t>Used to communicate with arduino</w:t>
-            </w:r>
+              <w:t xml:space="preserve">Used to communicate with </w:t>
+            </w:r>
+            <w:proofErr w:type="spellStart"/>
+            <w:r>
+              <w:t>arduino</w:t>
+            </w:r>
+            <w:proofErr w:type="spellEnd"/>
           </w:p>
         </w:tc>
       </w:tr>
@@ -433,29 +446,64 @@
           </w:p>
           <w:p>
             <w:r>
-              <w:t>    int ascii;</w:t>
-            </w:r>
+              <w:t xml:space="preserve">    int </w:t>
+            </w:r>
+            <w:proofErr w:type="gramStart"/>
+            <w:r>
+              <w:t>ascii;</w:t>
+            </w:r>
+            <w:proofErr w:type="gramEnd"/>
           </w:p>
           <w:p>
             <w:r>
               <w:lastRenderedPageBreak/>
-              <w:t>    int length;</w:t>
-            </w:r>
-          </w:p>
-          <w:p>
-            <w:r>
-              <w:t>    int *Xpos;</w:t>
-            </w:r>
-          </w:p>
-          <w:p>
-            <w:r>
-              <w:t>    int *Ypos;</w:t>
-            </w:r>
-          </w:p>
-          <w:p>
-            <w:r>
-              <w:t>    int *Pen;</w:t>
-            </w:r>
+              <w:t xml:space="preserve">    int </w:t>
+            </w:r>
+            <w:proofErr w:type="gramStart"/>
+            <w:r>
+              <w:t>length;</w:t>
+            </w:r>
+            <w:proofErr w:type="gramEnd"/>
+          </w:p>
+          <w:p>
+            <w:r>
+              <w:t>    int *</w:t>
+            </w:r>
+            <w:proofErr w:type="spellStart"/>
+            <w:proofErr w:type="gramStart"/>
+            <w:r>
+              <w:t>Xpos</w:t>
+            </w:r>
+            <w:proofErr w:type="spellEnd"/>
+            <w:r>
+              <w:t>;</w:t>
+            </w:r>
+            <w:proofErr w:type="gramEnd"/>
+          </w:p>
+          <w:p>
+            <w:r>
+              <w:t>    int *</w:t>
+            </w:r>
+            <w:proofErr w:type="spellStart"/>
+            <w:proofErr w:type="gramStart"/>
+            <w:r>
+              <w:t>Ypos</w:t>
+            </w:r>
+            <w:proofErr w:type="spellEnd"/>
+            <w:r>
+              <w:t>;</w:t>
+            </w:r>
+            <w:proofErr w:type="gramEnd"/>
+          </w:p>
+          <w:p>
+            <w:r>
+              <w:t>    int *</w:t>
+            </w:r>
+            <w:proofErr w:type="gramStart"/>
+            <w:r>
+              <w:t>Pen;</w:t>
+            </w:r>
+            <w:proofErr w:type="gramEnd"/>
           </w:p>
           <w:p>
             <w:r>
@@ -509,9 +557,11 @@
             <w:tcW w:w="2122" w:type="dxa"/>
           </w:tcPr>
           <w:p>
+            <w:proofErr w:type="spellStart"/>
             <w:r>
               <w:t>Spaces_count</w:t>
             </w:r>
+            <w:proofErr w:type="spellEnd"/>
           </w:p>
         </w:tc>
         <w:tc>
@@ -572,6 +622,8 @@
         </w:rPr>
         <w:t xml:space="preserve"> </w:t>
       </w:r>
+      <w:proofErr w:type="spellStart"/>
+      <w:proofErr w:type="gramStart"/>
       <w:r>
         <w:rPr>
           <w:b/>
@@ -579,6 +631,7 @@
         </w:rPr>
         <w:t>FontDataToStruct</w:t>
       </w:r>
+      <w:proofErr w:type="spellEnd"/>
       <w:r>
         <w:rPr>
           <w:b/>
@@ -586,6 +639,7 @@
         </w:rPr>
         <w:t>(</w:t>
       </w:r>
+      <w:proofErr w:type="gramEnd"/>
       <w:r>
         <w:rPr>
           <w:b/>
@@ -635,10 +689,34 @@
         <w:ind w:firstLine="720"/>
       </w:pPr>
       <w:r>
-        <w:t>structure populated with x</w:t>
-      </w:r>
-      <w:r>
-        <w:t>Pos, yPos, penUp arrays</w:t>
+        <w:t xml:space="preserve">structure populated with </w:t>
+      </w:r>
+      <w:proofErr w:type="spellStart"/>
+      <w:r>
+        <w:t>x</w:t>
+      </w:r>
+      <w:r>
+        <w:t>Pos</w:t>
+      </w:r>
+      <w:proofErr w:type="spellEnd"/>
+      <w:r>
+        <w:t xml:space="preserve">, </w:t>
+      </w:r>
+      <w:proofErr w:type="spellStart"/>
+      <w:r>
+        <w:t>yPos</w:t>
+      </w:r>
+      <w:proofErr w:type="spellEnd"/>
+      <w:r>
+        <w:t xml:space="preserve">, </w:t>
+      </w:r>
+      <w:proofErr w:type="spellStart"/>
+      <w:r>
+        <w:t>penUp</w:t>
+      </w:r>
+      <w:proofErr w:type="spellEnd"/>
+      <w:r>
+        <w:t xml:space="preserve"> arrays</w:t>
       </w:r>
     </w:p>
     <w:p>
@@ -693,7 +771,15 @@
         <w:t>reads the ASCII code for that letter and number of strokes and initialises X, Y and Pen arrays</w:t>
       </w:r>
       <w:r>
-        <w:t xml:space="preserve"> of the right size. It then fills these arrays with the data for that letter. Finally it sends these arrays to the struct for that letter</w:t>
+        <w:t xml:space="preserve"> of the right size. It then fills these arrays with the data for that letter. </w:t>
+      </w:r>
+      <w:proofErr w:type="gramStart"/>
+      <w:r>
+        <w:t>Finally</w:t>
+      </w:r>
+      <w:proofErr w:type="gramEnd"/>
+      <w:r>
+        <w:t xml:space="preserve"> it sends these arrays to the struct for that letter</w:t>
       </w:r>
       <w:r>
         <w:t xml:space="preserve"> and closes</w:t>
@@ -712,7 +798,23 @@
           <w:b/>
           <w:bCs/>
         </w:rPr>
-        <w:t>Int ReadWordToASCIIArray (</w:t>
+        <w:t xml:space="preserve">Int </w:t>
+      </w:r>
+      <w:proofErr w:type="spellStart"/>
+      <w:r>
+        <w:rPr>
+          <w:b/>
+          <w:bCs/>
+        </w:rPr>
+        <w:t>ReadWordToASCIIArray</w:t>
+      </w:r>
+      <w:proofErr w:type="spellEnd"/>
+      <w:r>
+        <w:rPr>
+          <w:b/>
+          <w:bCs/>
+        </w:rPr>
+        <w:t xml:space="preserve"> (</w:t>
       </w:r>
       <w:r>
         <w:rPr>
@@ -721,13 +823,23 @@
         </w:rPr>
         <w:t>*</w:t>
       </w:r>
-      <w:r>
-        <w:rPr>
-          <w:b/>
-          <w:bCs/>
-        </w:rPr>
-        <w:t>Spaces_Count, *</w:t>
-      </w:r>
+      <w:proofErr w:type="spellStart"/>
+      <w:r>
+        <w:rPr>
+          <w:b/>
+          <w:bCs/>
+        </w:rPr>
+        <w:t>Spaces_Count</w:t>
+      </w:r>
+      <w:proofErr w:type="spellEnd"/>
+      <w:r>
+        <w:rPr>
+          <w:b/>
+          <w:bCs/>
+        </w:rPr>
+        <w:t>, *</w:t>
+      </w:r>
+      <w:proofErr w:type="spellStart"/>
       <w:r>
         <w:rPr>
           <w:b/>
@@ -735,6 +847,7 @@
         </w:rPr>
         <w:t>WordASCII_Array</w:t>
       </w:r>
+      <w:proofErr w:type="spellEnd"/>
       <w:r>
         <w:rPr>
           <w:b/>
@@ -759,14 +872,23 @@
     <w:p>
       <w:r>
         <w:tab/>
+      </w:r>
+      <w:proofErr w:type="spellStart"/>
+      <w:r>
         <w:t>Spaces_Count</w:t>
       </w:r>
+      <w:proofErr w:type="spellEnd"/>
     </w:p>
     <w:p>
       <w:r>
         <w:tab/>
-        <w:t>Pointer to WordASCII_Array</w:t>
-      </w:r>
+        <w:t xml:space="preserve">Pointer to </w:t>
+      </w:r>
+      <w:proofErr w:type="spellStart"/>
+      <w:r>
+        <w:t>WordASCII_Array</w:t>
+      </w:r>
+      <w:proofErr w:type="spellEnd"/>
     </w:p>
     <w:p>
       <w:r>
@@ -780,14 +902,23 @@
       <w:r>
         <w:t xml:space="preserve">Pointer to </w:t>
       </w:r>
+      <w:proofErr w:type="spellStart"/>
       <w:r>
         <w:t>Spaces_Count</w:t>
       </w:r>
+      <w:proofErr w:type="spellEnd"/>
     </w:p>
     <w:p>
       <w:r>
         <w:tab/>
-        <w:t>WordASCII_Array populated with the ascii letters for the next word</w:t>
+      </w:r>
+      <w:proofErr w:type="spellStart"/>
+      <w:r>
+        <w:t>WordASCII_Array</w:t>
+      </w:r>
+      <w:proofErr w:type="spellEnd"/>
+      <w:r>
+        <w:t xml:space="preserve"> populated with the ascii letters for the next word</w:t>
       </w:r>
     </w:p>
     <w:p>
@@ -831,14 +962,32 @@
       <w:r>
         <w:t xml:space="preserve">Input text file. If there are then the </w:t>
       </w:r>
-      <w:r>
-        <w:t xml:space="preserve">Spaces_Count is set to that number. The function opens the Input text file and reads until the number of spaces in Spaces_Count is reached then counts how many letters are in the next word. It closes the input file and </w:t>
+      <w:proofErr w:type="spellStart"/>
+      <w:r>
+        <w:t>Spaces_Count</w:t>
+      </w:r>
+      <w:proofErr w:type="spellEnd"/>
+      <w:r>
+        <w:t xml:space="preserve"> is set to that number. The function opens the Input text file and reads until the number of spaces in </w:t>
+      </w:r>
+      <w:proofErr w:type="spellStart"/>
+      <w:r>
+        <w:t>Spaces_Count</w:t>
+      </w:r>
+      <w:proofErr w:type="spellEnd"/>
+      <w:r>
+        <w:t xml:space="preserve"> is reached then counts how many letters are in the next word. It closes the input file and </w:t>
       </w:r>
       <w:r>
         <w:t xml:space="preserve">dynamically allocates memory for an int array for the word ASCII values to populate. It then re-opens the file and populates the array then sends it to the </w:t>
       </w:r>
-      <w:r>
-        <w:t>WordASCII_Array pointer.</w:t>
+      <w:proofErr w:type="spellStart"/>
+      <w:r>
+        <w:t>WordASCII_Array</w:t>
+      </w:r>
+      <w:proofErr w:type="spellEnd"/>
+      <w:r>
+        <w:t xml:space="preserve"> pointer.</w:t>
       </w:r>
     </w:p>
     <w:p/>
@@ -854,14 +1003,46 @@
           <w:b/>
           <w:bCs/>
         </w:rPr>
-        <w:t>Int InitialSpacesCount(</w:t>
-      </w:r>
-      <w:r>
-        <w:rPr>
-          <w:b/>
-          <w:bCs/>
-        </w:rPr>
-        <w:t>*Spaces_Count)</w:t>
+        <w:t xml:space="preserve">Int </w:t>
+      </w:r>
+      <w:proofErr w:type="spellStart"/>
+      <w:r>
+        <w:rPr>
+          <w:b/>
+          <w:bCs/>
+        </w:rPr>
+        <w:t>InitialSpacesCount</w:t>
+      </w:r>
+      <w:proofErr w:type="spellEnd"/>
+      <w:r>
+        <w:rPr>
+          <w:b/>
+          <w:bCs/>
+        </w:rPr>
+        <w:t>(</w:t>
+      </w:r>
+      <w:r>
+        <w:rPr>
+          <w:b/>
+          <w:bCs/>
+        </w:rPr>
+        <w:t>*</w:t>
+      </w:r>
+      <w:proofErr w:type="spellStart"/>
+      <w:r>
+        <w:rPr>
+          <w:b/>
+          <w:bCs/>
+        </w:rPr>
+        <w:t>Spaces_Count</w:t>
+      </w:r>
+      <w:proofErr w:type="spellEnd"/>
+      <w:r>
+        <w:rPr>
+          <w:b/>
+          <w:bCs/>
+        </w:rPr>
+        <w:t>)</w:t>
       </w:r>
     </w:p>
     <w:p>
@@ -872,8 +1053,13 @@
     <w:p>
       <w:r>
         <w:tab/>
-        <w:t>A pointer to the Spaces_Count</w:t>
-      </w:r>
+        <w:t xml:space="preserve">A pointer to the </w:t>
+      </w:r>
+      <w:proofErr w:type="spellStart"/>
+      <w:r>
+        <w:t>Spaces_Count</w:t>
+      </w:r>
+      <w:proofErr w:type="spellEnd"/>
     </w:p>
     <w:p>
       <w:r>
@@ -883,7 +1069,15 @@
     <w:p>
       <w:r>
         <w:tab/>
-        <w:t>Update the Spaces_Count number</w:t>
+        <w:t xml:space="preserve">Update the </w:t>
+      </w:r>
+      <w:proofErr w:type="spellStart"/>
+      <w:r>
+        <w:t>Spaces_Count</w:t>
+      </w:r>
+      <w:proofErr w:type="spellEnd"/>
+      <w:r>
+        <w:t xml:space="preserve"> number</w:t>
       </w:r>
     </w:p>
     <w:p>
@@ -935,14 +1129,48 @@
           <w:b/>
           <w:bCs/>
         </w:rPr>
-        <w:t xml:space="preserve"> WordOriginOffset(</w:t>
-      </w:r>
-      <w:r>
-        <w:rPr>
-          <w:b/>
-          <w:bCs/>
-        </w:rPr>
-        <w:t xml:space="preserve">*Curser_Array, </w:t>
+        <w:t xml:space="preserve"> </w:t>
+      </w:r>
+      <w:proofErr w:type="spellStart"/>
+      <w:proofErr w:type="gramStart"/>
+      <w:r>
+        <w:rPr>
+          <w:b/>
+          <w:bCs/>
+        </w:rPr>
+        <w:t>WordOriginOffset</w:t>
+      </w:r>
+      <w:proofErr w:type="spellEnd"/>
+      <w:r>
+        <w:rPr>
+          <w:b/>
+          <w:bCs/>
+        </w:rPr>
+        <w:t>(</w:t>
+      </w:r>
+      <w:proofErr w:type="gramEnd"/>
+      <w:r>
+        <w:rPr>
+          <w:b/>
+          <w:bCs/>
+        </w:rPr>
+        <w:t>*</w:t>
+      </w:r>
+      <w:proofErr w:type="spellStart"/>
+      <w:r>
+        <w:rPr>
+          <w:b/>
+          <w:bCs/>
+        </w:rPr>
+        <w:t>Curser_Array</w:t>
+      </w:r>
+      <w:proofErr w:type="spellEnd"/>
+      <w:r>
+        <w:rPr>
+          <w:b/>
+          <w:bCs/>
+        </w:rPr>
+        <w:t xml:space="preserve">, </w:t>
       </w:r>
       <w:r>
         <w:rPr>
@@ -951,6 +1179,7 @@
         </w:rPr>
         <w:t xml:space="preserve">int </w:t>
       </w:r>
+      <w:proofErr w:type="spellStart"/>
       <w:r>
         <w:rPr>
           <w:b/>
@@ -977,14 +1206,38 @@
           <w:b/>
           <w:bCs/>
         </w:rPr>
-        <w:t xml:space="preserve">ize, </w:t>
-      </w:r>
-      <w:r>
-        <w:rPr>
-          <w:b/>
-          <w:bCs/>
-        </w:rPr>
-        <w:t>*WordASCII_Array)</w:t>
+        <w:t>ize</w:t>
+      </w:r>
+      <w:proofErr w:type="spellEnd"/>
+      <w:r>
+        <w:rPr>
+          <w:b/>
+          <w:bCs/>
+        </w:rPr>
+        <w:t xml:space="preserve">, </w:t>
+      </w:r>
+      <w:r>
+        <w:rPr>
+          <w:b/>
+          <w:bCs/>
+        </w:rPr>
+        <w:t>*</w:t>
+      </w:r>
+      <w:proofErr w:type="spellStart"/>
+      <w:r>
+        <w:rPr>
+          <w:b/>
+          <w:bCs/>
+        </w:rPr>
+        <w:t>WordASCII_Array</w:t>
+      </w:r>
+      <w:proofErr w:type="spellEnd"/>
+      <w:r>
+        <w:rPr>
+          <w:b/>
+          <w:bCs/>
+        </w:rPr>
+        <w:t>)</w:t>
       </w:r>
     </w:p>
     <w:p>
@@ -997,8 +1250,13 @@
         <w:tab/>
       </w:r>
       <w:r>
-        <w:t>The pointer to the WordASCII_Array</w:t>
-      </w:r>
+        <w:t xml:space="preserve">The pointer to the </w:t>
+      </w:r>
+      <w:proofErr w:type="spellStart"/>
+      <w:r>
+        <w:t>WordASCII_Array</w:t>
+      </w:r>
+      <w:proofErr w:type="spellEnd"/>
     </w:p>
     <w:p>
       <w:r>
@@ -1009,8 +1267,13 @@
     <w:p>
       <w:r>
         <w:tab/>
-        <w:t>The pointer to the Curser_Array</w:t>
-      </w:r>
+        <w:t xml:space="preserve">The pointer to the </w:t>
+      </w:r>
+      <w:proofErr w:type="spellStart"/>
+      <w:r>
+        <w:t>Curser_Array</w:t>
+      </w:r>
+      <w:proofErr w:type="spellEnd"/>
     </w:p>
     <w:p>
       <w:r>
@@ -1022,8 +1285,13 @@
         <w:tab/>
       </w:r>
       <w:r>
-        <w:t>Replace the values in the Curser_Array</w:t>
-      </w:r>
+        <w:t xml:space="preserve">Replace the values in the </w:t>
+      </w:r>
+      <w:proofErr w:type="spellStart"/>
+      <w:r>
+        <w:t>Curser_Array</w:t>
+      </w:r>
+      <w:proofErr w:type="spellEnd"/>
     </w:p>
     <w:p>
       <w:r>
@@ -1052,7 +1320,15 @@
         <w:t>pointer to the array containing the XY end position of the last word</w:t>
       </w:r>
       <w:r>
-        <w:t xml:space="preserve"> [(0,-FontSize) for the first word]. It then calculates the start XY position for the new word</w:t>
+        <w:t xml:space="preserve"> [(</w:t>
+      </w:r>
+      <w:proofErr w:type="gramStart"/>
+      <w:r>
+        <w:t>0,-</w:t>
+      </w:r>
+      <w:proofErr w:type="gramEnd"/>
+      <w:r>
+        <w:t>FontSize) for the first word]. It then calculates the start XY position for the new word</w:t>
       </w:r>
       <w:r>
         <w:t xml:space="preserve">. To do this it has to decide if the word will go off the edge </w:t>
@@ -1074,21 +1350,103 @@
           <w:b/>
           <w:bCs/>
         </w:rPr>
-        <w:t xml:space="preserve">Int WordToGCodeArray(*GCode_Array, </w:t>
-      </w:r>
-      <w:r>
-        <w:rPr>
-          <w:b/>
-          <w:bCs/>
-        </w:rPr>
-        <w:t>*Curser_Array, *WordASCII_Array</w:t>
-      </w:r>
-      <w:r>
-        <w:rPr>
-          <w:b/>
-          <w:bCs/>
-        </w:rPr>
-        <w:t>,*Struct characters</w:t>
+        <w:t xml:space="preserve">Int </w:t>
+      </w:r>
+      <w:proofErr w:type="spellStart"/>
+      <w:proofErr w:type="gramStart"/>
+      <w:r>
+        <w:rPr>
+          <w:b/>
+          <w:bCs/>
+        </w:rPr>
+        <w:t>WordToGCodeArray</w:t>
+      </w:r>
+      <w:proofErr w:type="spellEnd"/>
+      <w:r>
+        <w:rPr>
+          <w:b/>
+          <w:bCs/>
+        </w:rPr>
+        <w:t>(</w:t>
+      </w:r>
+      <w:proofErr w:type="gramEnd"/>
+      <w:r>
+        <w:rPr>
+          <w:b/>
+          <w:bCs/>
+        </w:rPr>
+        <w:t>*</w:t>
+      </w:r>
+      <w:proofErr w:type="spellStart"/>
+      <w:r>
+        <w:rPr>
+          <w:b/>
+          <w:bCs/>
+        </w:rPr>
+        <w:t>GCode_Array</w:t>
+      </w:r>
+      <w:proofErr w:type="spellEnd"/>
+      <w:r>
+        <w:rPr>
+          <w:b/>
+          <w:bCs/>
+        </w:rPr>
+        <w:t xml:space="preserve">, </w:t>
+      </w:r>
+      <w:r>
+        <w:rPr>
+          <w:b/>
+          <w:bCs/>
+        </w:rPr>
+        <w:t>*</w:t>
+      </w:r>
+      <w:proofErr w:type="spellStart"/>
+      <w:r>
+        <w:rPr>
+          <w:b/>
+          <w:bCs/>
+        </w:rPr>
+        <w:t>Curser_Array</w:t>
+      </w:r>
+      <w:proofErr w:type="spellEnd"/>
+      <w:r>
+        <w:rPr>
+          <w:b/>
+          <w:bCs/>
+        </w:rPr>
+        <w:t>, *</w:t>
+      </w:r>
+      <w:proofErr w:type="spellStart"/>
+      <w:r>
+        <w:rPr>
+          <w:b/>
+          <w:bCs/>
+        </w:rPr>
+        <w:t>WordASCII_</w:t>
+      </w:r>
+      <w:proofErr w:type="gramStart"/>
+      <w:r>
+        <w:rPr>
+          <w:b/>
+          <w:bCs/>
+        </w:rPr>
+        <w:t>Array</w:t>
+      </w:r>
+      <w:proofErr w:type="spellEnd"/>
+      <w:r>
+        <w:rPr>
+          <w:b/>
+          <w:bCs/>
+        </w:rPr>
+        <w:t>,*</w:t>
+      </w:r>
+      <w:proofErr w:type="gramEnd"/>
+      <w:r>
+        <w:rPr>
+          <w:b/>
+          <w:bCs/>
+        </w:rPr>
+        <w:t>Struct characters</w:t>
       </w:r>
       <w:r>
         <w:rPr>
@@ -1109,14 +1467,24 @@
         <w:tab/>
       </w:r>
       <w:r>
-        <w:t>Pointer to the Curser_Array</w:t>
-      </w:r>
+        <w:t xml:space="preserve">Pointer to the </w:t>
+      </w:r>
+      <w:proofErr w:type="spellStart"/>
+      <w:r>
+        <w:t>Curser_Array</w:t>
+      </w:r>
+      <w:proofErr w:type="spellEnd"/>
     </w:p>
     <w:p>
       <w:r>
         <w:tab/>
-        <w:t>Pointer to the WordASCII_Array</w:t>
-      </w:r>
+        <w:t xml:space="preserve">Pointer to the </w:t>
+      </w:r>
+      <w:proofErr w:type="spellStart"/>
+      <w:r>
+        <w:t>WordASCII_Array</w:t>
+      </w:r>
+      <w:proofErr w:type="spellEnd"/>
     </w:p>
     <w:p>
       <w:r>
@@ -1137,11 +1505,24 @@
     <w:p>
       <w:r>
         <w:tab/>
-        <w:t xml:space="preserve">Populate GCode array with </w:t>
-      </w:r>
-      <w:r>
-        <w:t>a string for each line of GCode</w:t>
-      </w:r>
+        <w:t xml:space="preserve">Populate </w:t>
+      </w:r>
+      <w:proofErr w:type="spellStart"/>
+      <w:r>
+        <w:t>GCode</w:t>
+      </w:r>
+      <w:proofErr w:type="spellEnd"/>
+      <w:r>
+        <w:t xml:space="preserve"> array with </w:t>
+      </w:r>
+      <w:r>
+        <w:t xml:space="preserve">a string for each line of </w:t>
+      </w:r>
+      <w:proofErr w:type="spellStart"/>
+      <w:r>
+        <w:t>GCode</w:t>
+      </w:r>
+      <w:proofErr w:type="spellEnd"/>
     </w:p>
     <w:p>
       <w:r>
@@ -1164,10 +1545,42 @@
         <w:ind w:left="720"/>
       </w:pPr>
       <w:r>
-        <w:t>The function is passed pointers to all necessary values needed to write the GCode for the next word. I</w:t>
-      </w:r>
-      <w:r>
-        <w:t>t outputs this GCode to an array of strings with each string being an line of GCode ending with a \n.</w:t>
+        <w:t xml:space="preserve">The function is passed pointers to all necessary values needed to write the </w:t>
+      </w:r>
+      <w:proofErr w:type="spellStart"/>
+      <w:r>
+        <w:t>GCode</w:t>
+      </w:r>
+      <w:proofErr w:type="spellEnd"/>
+      <w:r>
+        <w:t xml:space="preserve"> for the next word. I</w:t>
+      </w:r>
+      <w:r>
+        <w:t xml:space="preserve">t outputs this </w:t>
+      </w:r>
+      <w:proofErr w:type="spellStart"/>
+      <w:r>
+        <w:t>GCode</w:t>
+      </w:r>
+      <w:proofErr w:type="spellEnd"/>
+      <w:r>
+        <w:t xml:space="preserve"> to an array of strings with each string being </w:t>
+      </w:r>
+      <w:proofErr w:type="gramStart"/>
+      <w:r>
+        <w:t>an</w:t>
+      </w:r>
+      <w:proofErr w:type="gramEnd"/>
+      <w:r>
+        <w:t xml:space="preserve"> line of </w:t>
+      </w:r>
+      <w:proofErr w:type="spellStart"/>
+      <w:r>
+        <w:t>GCode</w:t>
+      </w:r>
+      <w:proofErr w:type="spellEnd"/>
+      <w:r>
+        <w:t xml:space="preserve"> ending with a \n.</w:t>
       </w:r>
     </w:p>
     <w:p>
@@ -1190,7 +1603,39 @@
           <w:b/>
           <w:bCs/>
         </w:rPr>
-        <w:t>Int GCodeToArduino(*GCode_Array)</w:t>
+        <w:t xml:space="preserve">Int </w:t>
+      </w:r>
+      <w:proofErr w:type="spellStart"/>
+      <w:r>
+        <w:rPr>
+          <w:b/>
+          <w:bCs/>
+        </w:rPr>
+        <w:t>GCodeToArduino</w:t>
+      </w:r>
+      <w:proofErr w:type="spellEnd"/>
+      <w:r>
+        <w:rPr>
+          <w:b/>
+          <w:bCs/>
+        </w:rPr>
+        <w:t>(*</w:t>
+      </w:r>
+      <w:proofErr w:type="spellStart"/>
+      <w:r>
+        <w:rPr>
+          <w:b/>
+          <w:bCs/>
+        </w:rPr>
+        <w:t>GCode_Array</w:t>
+      </w:r>
+      <w:proofErr w:type="spellEnd"/>
+      <w:r>
+        <w:rPr>
+          <w:b/>
+          <w:bCs/>
+        </w:rPr>
+        <w:t>)</w:t>
       </w:r>
     </w:p>
     <w:p>
@@ -1201,8 +1646,13 @@
     <w:p>
       <w:r>
         <w:tab/>
-        <w:t>The pointer to the GCode_Array</w:t>
-      </w:r>
+        <w:t xml:space="preserve">The pointer to the </w:t>
+      </w:r>
+      <w:proofErr w:type="spellStart"/>
+      <w:r>
+        <w:t>GCode_Array</w:t>
+      </w:r>
+      <w:proofErr w:type="spellEnd"/>
     </w:p>
     <w:p>
       <w:r>
@@ -1214,8 +1664,13 @@
         <w:tab/>
         <w:t xml:space="preserve">Sends the </w:t>
       </w:r>
-      <w:r>
-        <w:t>GCode line by line to the robot buffer</w:t>
+      <w:proofErr w:type="spellStart"/>
+      <w:r>
+        <w:t>GCode</w:t>
+      </w:r>
+      <w:proofErr w:type="spellEnd"/>
+      <w:r>
+        <w:t xml:space="preserve"> line by line to the robot buffer</w:t>
       </w:r>
     </w:p>
     <w:p>
@@ -1230,8 +1685,29 @@
       <w:r>
         <w:t xml:space="preserve">Returns 1 if there are no errors and the </w:t>
       </w:r>
-      <w:r>
-        <w:t>arduino has acknowledged OK after the last line has been send (i.e buffer has space)</w:t>
+      <w:proofErr w:type="spellStart"/>
+      <w:r>
+        <w:t>arduino</w:t>
+      </w:r>
+      <w:proofErr w:type="spellEnd"/>
+      <w:r>
+        <w:t xml:space="preserve"> has acknowledged OK after the last line has been </w:t>
+      </w:r>
+      <w:proofErr w:type="gramStart"/>
+      <w:r>
+        <w:t>send</w:t>
+      </w:r>
+      <w:proofErr w:type="gramEnd"/>
+      <w:r>
+        <w:t xml:space="preserve"> (</w:t>
+      </w:r>
+      <w:proofErr w:type="spellStart"/>
+      <w:r>
+        <w:t>i.e</w:t>
+      </w:r>
+      <w:proofErr w:type="spellEnd"/>
+      <w:r>
+        <w:t xml:space="preserve"> buffer has space)</w:t>
       </w:r>
     </w:p>
     <w:p>
@@ -1244,7 +1720,15 @@
         <w:ind w:left="720"/>
       </w:pPr>
       <w:r>
-        <w:t>The Function loops sending the next line of GCode to the Arduino</w:t>
+        <w:t xml:space="preserve">The Function loops sending the next line of </w:t>
+      </w:r>
+      <w:proofErr w:type="spellStart"/>
+      <w:r>
+        <w:t>GCode</w:t>
+      </w:r>
+      <w:proofErr w:type="spellEnd"/>
+      <w:r>
+        <w:t xml:space="preserve"> to the Arduino</w:t>
       </w:r>
       <w:r>
         <w:t>, witing for an OK before sending the next line.</w:t>
@@ -1342,9 +1826,11 @@
             <w:tcW w:w="1812" w:type="dxa"/>
           </w:tcPr>
           <w:p>
+            <w:proofErr w:type="spellStart"/>
             <w:r>
               <w:t>FontDataToStruct</w:t>
             </w:r>
+            <w:proofErr w:type="spellEnd"/>
           </w:p>
         </w:tc>
         <w:tc>
@@ -1384,8 +1870,21 @@
             <w:tcW w:w="2736" w:type="dxa"/>
           </w:tcPr>
           <w:p>
-            <w:r>
-              <w:t>Printf “error in FontData formatting”</w:t>
+            <w:proofErr w:type="spellStart"/>
+            <w:r>
+              <w:t>Printf</w:t>
+            </w:r>
+            <w:proofErr w:type="spellEnd"/>
+            <w:r>
+              <w:t xml:space="preserve"> “error in </w:t>
+            </w:r>
+            <w:proofErr w:type="spellStart"/>
+            <w:r>
+              <w:t>FontData</w:t>
+            </w:r>
+            <w:proofErr w:type="spellEnd"/>
+            <w:r>
+              <w:t xml:space="preserve"> formatting”</w:t>
             </w:r>
           </w:p>
         </w:tc>
@@ -1399,9 +1898,11 @@
             <w:tcW w:w="1812" w:type="dxa"/>
           </w:tcPr>
           <w:p>
+            <w:proofErr w:type="spellStart"/>
             <w:r>
               <w:t>ReadWordTo-ASCIIArray</w:t>
             </w:r>
+            <w:proofErr w:type="spellEnd"/>
           </w:p>
         </w:tc>
         <w:tc>
@@ -1433,7 +1934,39 @@
               <w:t xml:space="preserve">The </w:t>
             </w:r>
             <w:r>
-              <w:t>number of Spaces_Count is updated and the WordASCII_Array has correct info</w:t>
+              <w:t xml:space="preserve">number of </w:t>
+            </w:r>
+            <w:proofErr w:type="spellStart"/>
+            <w:r>
+              <w:t>Spaces_Count</w:t>
+            </w:r>
+            <w:proofErr w:type="spellEnd"/>
+            <w:r>
+              <w:t xml:space="preserve"> is </w:t>
+            </w:r>
+            <w:proofErr w:type="gramStart"/>
+            <w:r>
+              <w:t>updated</w:t>
+            </w:r>
+            <w:proofErr w:type="gramEnd"/>
+            <w:r>
+              <w:t xml:space="preserve"> and the </w:t>
+            </w:r>
+            <w:proofErr w:type="spellStart"/>
+            <w:r>
+              <w:t>WordASCII_Array</w:t>
+            </w:r>
+            <w:proofErr w:type="spellEnd"/>
+            <w:r>
+              <w:t xml:space="preserve"> has </w:t>
+            </w:r>
+            <w:proofErr w:type="gramStart"/>
+            <w:r>
+              <w:t>correct</w:t>
+            </w:r>
+            <w:proofErr w:type="gramEnd"/>
+            <w:r>
+              <w:t xml:space="preserve"> info</w:t>
             </w:r>
           </w:p>
         </w:tc>
@@ -1447,9 +1980,14 @@
             <w:tcW w:w="1812" w:type="dxa"/>
           </w:tcPr>
           <w:p>
+            <w:proofErr w:type="spellStart"/>
             <w:r>
               <w:lastRenderedPageBreak/>
-              <w:t>InitialSpaces-Count</w:t>
+              <w:t>InitialSpaces</w:t>
+            </w:r>
+            <w:proofErr w:type="spellEnd"/>
+            <w:r>
+              <w:t>-Count</w:t>
             </w:r>
           </w:p>
         </w:tc>
@@ -1479,7 +2017,15 @@
           </w:tcPr>
           <w:p>
             <w:r>
-              <w:t>The number of Spaces_Count is updated</w:t>
+              <w:t xml:space="preserve">The number of </w:t>
+            </w:r>
+            <w:proofErr w:type="spellStart"/>
+            <w:r>
+              <w:t>Spaces_Count</w:t>
+            </w:r>
+            <w:proofErr w:type="spellEnd"/>
+            <w:r>
+              <w:t xml:space="preserve"> is updated</w:t>
             </w:r>
           </w:p>
         </w:tc>
@@ -1493,9 +2039,11 @@
             <w:tcW w:w="1812" w:type="dxa"/>
           </w:tcPr>
           <w:p>
+            <w:proofErr w:type="spellStart"/>
             <w:r>
               <w:t>WordOriginOffset</w:t>
             </w:r>
+            <w:proofErr w:type="spellEnd"/>
           </w:p>
         </w:tc>
         <w:tc>
@@ -1516,8 +2064,13 @@
             <w:tcW w:w="2590" w:type="dxa"/>
           </w:tcPr>
           <w:p>
-            <w:r>
-              <w:t>Cursor_Array X value set to near 100 (e.g. 99)</w:t>
+            <w:proofErr w:type="spellStart"/>
+            <w:r>
+              <w:t>Cursor_Array</w:t>
+            </w:r>
+            <w:proofErr w:type="spellEnd"/>
+            <w:r>
+              <w:t xml:space="preserve"> X value set to near 100 (e.g. 99)</w:t>
             </w:r>
           </w:p>
         </w:tc>
@@ -1529,8 +2082,13 @@
             <w:r>
               <w:t xml:space="preserve">The </w:t>
             </w:r>
-            <w:r>
-              <w:t>Cursor_Array updated with values corresponding to a new line</w:t>
+            <w:proofErr w:type="spellStart"/>
+            <w:r>
+              <w:t>Cursor_Array</w:t>
+            </w:r>
+            <w:proofErr w:type="spellEnd"/>
+            <w:r>
+              <w:t xml:space="preserve"> updated with values corresponding to a new line</w:t>
             </w:r>
           </w:p>
         </w:tc>
@@ -1544,9 +2102,11 @@
             <w:tcW w:w="1812" w:type="dxa"/>
           </w:tcPr>
           <w:p>
+            <w:proofErr w:type="spellStart"/>
             <w:r>
               <w:t>WordOriginOffset</w:t>
             </w:r>
+            <w:proofErr w:type="spellEnd"/>
           </w:p>
         </w:tc>
         <w:tc>
@@ -1570,8 +2130,13 @@
             <w:tcW w:w="2590" w:type="dxa"/>
           </w:tcPr>
           <w:p>
-            <w:r>
-              <w:t xml:space="preserve">Cursor_Array X value set </w:t>
+            <w:proofErr w:type="spellStart"/>
+            <w:r>
+              <w:t>Cursor_Array</w:t>
+            </w:r>
+            <w:proofErr w:type="spellEnd"/>
+            <w:r>
+              <w:t xml:space="preserve"> X value set </w:t>
             </w:r>
             <w:r>
               <w:t>to maximum where the next word still fits on the line</w:t>
@@ -1584,7 +2149,15 @@
           </w:tcPr>
           <w:p>
             <w:r>
-              <w:t xml:space="preserve">The Cursor_Array updated with values corresponding to </w:t>
+              <w:t xml:space="preserve">The </w:t>
+            </w:r>
+            <w:proofErr w:type="spellStart"/>
+            <w:r>
+              <w:t>Cursor_Array</w:t>
+            </w:r>
+            <w:proofErr w:type="spellEnd"/>
+            <w:r>
+              <w:t xml:space="preserve"> updated with values corresponding to </w:t>
             </w:r>
             <w:r>
               <w:t xml:space="preserve">word written on the same line with X value </w:t>
@@ -1604,8 +2177,13 @@
             <w:tcW w:w="1812" w:type="dxa"/>
           </w:tcPr>
           <w:p>
-            <w:r>
-              <w:t>WordToGCode-Array</w:t>
+            <w:proofErr w:type="spellStart"/>
+            <w:r>
+              <w:t>WordToGCode</w:t>
+            </w:r>
+            <w:proofErr w:type="spellEnd"/>
+            <w:r>
+              <w:t>-Array</w:t>
             </w:r>
           </w:p>
         </w:tc>
@@ -1615,8 +2193,13 @@
           </w:tcPr>
           <w:p>
             <w:r>
-              <w:t>Given a variety of words to test it makes the GCode</w:t>
-            </w:r>
+              <w:t xml:space="preserve">Given a variety of words to test it makes the </w:t>
+            </w:r>
+            <w:proofErr w:type="spellStart"/>
+            <w:r>
+              <w:t>GCode</w:t>
+            </w:r>
+            <w:proofErr w:type="spellEnd"/>
           </w:p>
         </w:tc>
         <w:tc>
@@ -1625,10 +2208,23 @@
           </w:tcPr>
           <w:p>
             <w:r>
-              <w:t>Given a WordASCII_Array</w:t>
-            </w:r>
-            <w:r>
-              <w:t>, Cursor_Array and structured font data</w:t>
+              <w:t xml:space="preserve">Given a </w:t>
+            </w:r>
+            <w:proofErr w:type="spellStart"/>
+            <w:r>
+              <w:t>WordASCII_Array</w:t>
+            </w:r>
+            <w:proofErr w:type="spellEnd"/>
+            <w:r>
+              <w:t xml:space="preserve">, </w:t>
+            </w:r>
+            <w:proofErr w:type="spellStart"/>
+            <w:r>
+              <w:t>Cursor_Array</w:t>
+            </w:r>
+            <w:proofErr w:type="spellEnd"/>
+            <w:r>
+              <w:t xml:space="preserve"> and structured font data</w:t>
             </w:r>
           </w:p>
         </w:tc>
@@ -1637,8 +2233,13 @@
             <w:tcW w:w="2736" w:type="dxa"/>
           </w:tcPr>
           <w:p>
-            <w:r>
-              <w:t xml:space="preserve">GCode for the given word that </w:t>
+            <w:proofErr w:type="spellStart"/>
+            <w:r>
+              <w:t>GCode</w:t>
+            </w:r>
+            <w:proofErr w:type="spellEnd"/>
+            <w:r>
+              <w:t xml:space="preserve"> for the given word that </w:t>
             </w:r>
             <w:r>
               <w:t xml:space="preserve">is formatted correctly when copied into the </w:t>
@@ -1658,8 +2259,13 @@
             <w:tcW w:w="1812" w:type="dxa"/>
           </w:tcPr>
           <w:p>
-            <w:r>
-              <w:t>WordToGCode-Array</w:t>
+            <w:proofErr w:type="spellStart"/>
+            <w:r>
+              <w:t>WordToGCode</w:t>
+            </w:r>
+            <w:proofErr w:type="spellEnd"/>
+            <w:r>
+              <w:t>-Array</w:t>
             </w:r>
           </w:p>
         </w:tc>
@@ -1679,8 +2285,13 @@
           </w:tcPr>
           <w:p>
             <w:r>
-              <w:t>Given an empty WordASCII_Array</w:t>
-            </w:r>
+              <w:t xml:space="preserve">Given an empty </w:t>
+            </w:r>
+            <w:proofErr w:type="spellStart"/>
+            <w:r>
+              <w:t>WordASCII_Array</w:t>
+            </w:r>
+            <w:proofErr w:type="spellEnd"/>
           </w:p>
         </w:tc>
         <w:tc>
@@ -1689,8 +2300,13 @@
           </w:tcPr>
           <w:p>
             <w:r>
-              <w:t>Outputs an empty GCode_Array</w:t>
-            </w:r>
+              <w:t xml:space="preserve">Outputs an empty </w:t>
+            </w:r>
+            <w:proofErr w:type="spellStart"/>
+            <w:r>
+              <w:t>GCode_Array</w:t>
+            </w:r>
+            <w:proofErr w:type="spellEnd"/>
           </w:p>
         </w:tc>
       </w:tr>
@@ -1740,8 +2356,13 @@
           </w:tcPr>
           <w:p>
             <w:r>
-              <w:t>Produces working GCode</w:t>
-            </w:r>
+              <w:t xml:space="preserve">Produces working </w:t>
+            </w:r>
+            <w:proofErr w:type="spellStart"/>
+            <w:r>
+              <w:t>GCode</w:t>
+            </w:r>
+            <w:proofErr w:type="spellEnd"/>
           </w:p>
         </w:tc>
       </w:tr>
@@ -1784,8 +2405,21 @@
             <w:tcW w:w="2736" w:type="dxa"/>
           </w:tcPr>
           <w:p>
-            <w:r>
-              <w:t>Printf “Font size utside acceptable range please input different value”</w:t>
+            <w:proofErr w:type="spellStart"/>
+            <w:r>
+              <w:t>Printf</w:t>
+            </w:r>
+            <w:proofErr w:type="spellEnd"/>
+            <w:r>
+              <w:t xml:space="preserve"> “Font size </w:t>
+            </w:r>
+            <w:proofErr w:type="spellStart"/>
+            <w:r>
+              <w:t>utside</w:t>
+            </w:r>
+            <w:proofErr w:type="spellEnd"/>
+            <w:r>
+              <w:t xml:space="preserve"> acceptable range please input different value”</w:t>
             </w:r>
           </w:p>
         </w:tc>
@@ -1832,8 +2466,21 @@
             <w:tcW w:w="2736" w:type="dxa"/>
           </w:tcPr>
           <w:p>
-            <w:r>
-              <w:t>Printf “Font size utside acceptable range please input different value”</w:t>
+            <w:proofErr w:type="spellStart"/>
+            <w:r>
+              <w:t>Printf</w:t>
+            </w:r>
+            <w:proofErr w:type="spellEnd"/>
+            <w:r>
+              <w:t xml:space="preserve"> “Font size </w:t>
+            </w:r>
+            <w:proofErr w:type="spellStart"/>
+            <w:r>
+              <w:t>utside</w:t>
+            </w:r>
+            <w:proofErr w:type="spellEnd"/>
+            <w:r>
+              <w:t xml:space="preserve"> acceptable range please input different value”</w:t>
             </w:r>
           </w:p>
         </w:tc>
@@ -1858,7 +2505,23 @@
           <w:i/>
           <w:iCs/>
         </w:rPr>
-        <w:t>. Note that ‘Function’ includes main()</w:t>
+        <w:t xml:space="preserve">. Note that ‘Function’ includes </w:t>
+      </w:r>
+      <w:proofErr w:type="gramStart"/>
+      <w:r>
+        <w:rPr>
+          <w:i/>
+          <w:iCs/>
+        </w:rPr>
+        <w:t>main(</w:t>
+      </w:r>
+      <w:proofErr w:type="gramEnd"/>
+      <w:r>
+        <w:rPr>
+          <w:i/>
+          <w:iCs/>
+        </w:rPr>
+        <w:t>)</w:t>
       </w:r>
     </w:p>
     <w:p>
@@ -1880,7 +2543,7 @@
     </w:p>
     <w:p>
       <w:r>
-        <w:t>May be included as separate pdf</w:t>
+        <w:t>Included in flowcharts folder</w:t>
       </w:r>
     </w:p>
     <w:p>

</xml_diff>